<commit_message>
phase 3 doc fix
</commit_message>
<xml_diff>
--- a/HW-3-Amid Asadollahi-4003614004.docx
+++ b/HW-3-Amid Asadollahi-4003614004.docx
@@ -876,7 +876,23 @@
           <w:rtl/>
           <w:lang w:bidi="fa-IR"/>
         </w:rPr>
-        <w:t xml:space="preserve"> هر سنخرانی ساخته‌شد. حال برای استفاده از این بردار‌ها تغییری در کد </w:t>
+        <w:t xml:space="preserve"> هر </w:t>
+      </w:r>
+      <w:r>
+        <w:rPr>
+          <w:rFonts w:hint="cs"/>
+          <w:rtl/>
+          <w:lang w:bidi="fa-IR"/>
+        </w:rPr>
+        <w:t>سخنرانی</w:t>
+      </w:r>
+      <w:r>
+        <w:rPr>
+          <w:rFonts w:hint="cs"/>
+          <w:rtl/>
+          <w:lang w:bidi="fa-IR"/>
+        </w:rPr>
+        <w:t xml:space="preserve"> ساخته‌شد. حال برای استفاده از این بردار‌ها تغییری در کد </w:t>
       </w:r>
       <w:r>
         <w:rPr>
@@ -890,15 +906,47 @@
           <w:rtl/>
           <w:lang w:bidi="fa-IR"/>
         </w:rPr>
-        <w:t xml:space="preserve"> داده‌میشود تا با استفاده از این برداد‌ها ده کلمه با بیشترین فرکانس به‌عنوان برچسب‌های هر سخنرانی در الستیک‌سرچ ذخیره شوند.</w:t>
-      </w:r>
-      <w:r>
-        <w:rPr>
-          <w:rFonts w:hint="cs"/>
-          <w:rtl/>
-          <w:lang w:bidi="fa-IR"/>
-        </w:rPr>
-        <w:t xml:space="preserve"> با فرض وجود داده‌های مربوط به سخنرانی‌ها در الستیک‌سرچ (حاصل فاز اول پروژه)، تغییرات زیر برای اجرای فاز سوم پروژه انجام شدند.</w:t>
+        <w:t xml:space="preserve"> داده‌میشود تا با استفاده از این برداد‌ها ده کلمه با بیشترین فرکانس به‌عنوان برچسب‌های هر سخنرانی در</w:t>
+      </w:r>
+      <w:r>
+        <w:rPr>
+          <w:rFonts w:hint="cs"/>
+          <w:rtl/>
+          <w:lang w:bidi="fa-IR"/>
+        </w:rPr>
+        <w:t xml:space="preserve"> ایندکس موجود در</w:t>
+      </w:r>
+      <w:r>
+        <w:rPr>
+          <w:rFonts w:hint="cs"/>
+          <w:rtl/>
+          <w:lang w:bidi="fa-IR"/>
+        </w:rPr>
+        <w:t xml:space="preserve"> الستیک‌سرچ ذخیره شوند.</w:t>
+      </w:r>
+      <w:r>
+        <w:rPr>
+          <w:rFonts w:hint="cs"/>
+          <w:rtl/>
+          <w:lang w:bidi="fa-IR"/>
+        </w:rPr>
+        <w:t xml:space="preserve"> با فرض وجود داده‌های مربوط به سخنرانی‌ها در الستیک‌سرچ (حاصل فاز اول پروژه)، تغییرات زیر </w:t>
+      </w:r>
+      <w:r>
+        <w:rPr>
+          <w:rFonts w:hint="cs"/>
+          <w:rtl/>
+          <w:lang w:bidi="fa-IR"/>
+        </w:rPr>
+        <w:t xml:space="preserve">در فاز دوم پروژه </w:t>
+      </w:r>
+      <w:r>
+        <w:rPr>
+          <w:rFonts w:hint="cs"/>
+          <w:rtl/>
+          <w:lang w:bidi="fa-IR"/>
+        </w:rPr>
+        <w:t>برای اجرای فاز سوم پروژه انجام شدند.</w:t>
       </w:r>
     </w:p>
     <w:p>
@@ -942,12 +990,14 @@
         </w:rPr>
         <w:t xml:space="preserve"> در خط ۲۴ متغیر جدیدی با نام </w:t>
       </w:r>
+      <w:proofErr w:type="spellStart"/>
       <w:r>
         <w:rPr>
           <w:lang w:bidi="fa-IR"/>
         </w:rPr>
         <w:t>file_path_per_doc</w:t>
       </w:r>
+      <w:proofErr w:type="spellEnd"/>
       <w:r>
         <w:rPr>
           <w:rFonts w:hint="cs"/>
@@ -970,12 +1020,14 @@
         </w:rPr>
         <w:t xml:space="preserve"> سخنرانی است (برای ساخت بردار با استفاده از کتابخانه </w:t>
       </w:r>
+      <w:proofErr w:type="spellStart"/>
       <w:r>
         <w:rPr>
           <w:lang w:bidi="fa-IR"/>
         </w:rPr>
         <w:t>FastText</w:t>
       </w:r>
+      <w:proofErr w:type="spellEnd"/>
       <w:r>
         <w:rPr>
           <w:rFonts w:hint="cs"/>
@@ -998,12 +1050,14 @@
         </w:rPr>
         <w:t xml:space="preserve"> ساخته می‌شود. سپس با فراخوانی </w:t>
       </w:r>
+      <w:proofErr w:type="spellStart"/>
       <w:r>
         <w:rPr>
           <w:lang w:bidi="fa-IR"/>
         </w:rPr>
         <w:t>model.words</w:t>
       </w:r>
+      <w:proofErr w:type="spellEnd"/>
       <w:r>
         <w:rPr>
           <w:rFonts w:hint="cs"/>
@@ -1261,12 +1315,14 @@
         </w:rPr>
         <w:t xml:space="preserve">تابع </w:t>
       </w:r>
+      <w:proofErr w:type="spellStart"/>
       <w:r>
         <w:rPr>
           <w:lang w:bidi="fa-IR"/>
         </w:rPr>
         <w:t>save_transcript_with_labels</w:t>
       </w:r>
+      <w:proofErr w:type="spellEnd"/>
     </w:p>
     <w:p>
       <w:pPr>
@@ -1297,12 +1353,14 @@
         </w:rPr>
         <w:t xml:space="preserve"> کتابخانه </w:t>
       </w:r>
+      <w:proofErr w:type="spellStart"/>
       <w:r>
         <w:rPr>
           <w:lang w:bidi="fa-IR"/>
         </w:rPr>
         <w:t>FastText</w:t>
       </w:r>
+      <w:proofErr w:type="spellEnd"/>
       <w:r>
         <w:rPr>
           <w:rFonts w:hint="cs"/>
@@ -1500,8 +1558,14 @@
     </w:p>
     <w:p>
       <w:pPr>
-        <w:rPr>
-          <w:rtl/>
+        <w:jc w:val="center"/>
+        <w:rPr>
+          <w:rFonts w:hint="cs"/>
+          <w:b/>
+          <w:bCs/>
+          <w:color w:val="44546A" w:themeColor="text2"/>
+          <w:sz w:val="22"/>
+          <w:szCs w:val="24"/>
           <w:lang w:bidi="fa-IR"/>
         </w:rPr>
       </w:pPr>
@@ -1545,6 +1609,103 @@
           </wp:inline>
         </w:drawing>
       </w:r>
+      <w:r>
+        <w:rPr>
+          <w:rFonts w:hint="cs"/>
+          <w:b/>
+          <w:bCs/>
+          <w:color w:val="44546A" w:themeColor="text2"/>
+          <w:sz w:val="22"/>
+          <w:szCs w:val="24"/>
+          <w:rtl/>
+        </w:rPr>
+        <w:t xml:space="preserve"> </w:t>
+      </w:r>
+      <w:r>
+        <w:rPr>
+          <w:rFonts w:hint="cs"/>
+          <w:b/>
+          <w:bCs/>
+          <w:color w:val="44546A" w:themeColor="text2"/>
+          <w:sz w:val="22"/>
+          <w:szCs w:val="24"/>
+          <w:rtl/>
+          <w:lang w:bidi="fa-IR"/>
+        </w:rPr>
+        <w:t xml:space="preserve">بخشی از فایل‌های </w:t>
+      </w:r>
+      <w:r>
+        <w:rPr>
+          <w:b/>
+          <w:bCs/>
+          <w:color w:val="44546A" w:themeColor="text2"/>
+          <w:sz w:val="22"/>
+          <w:szCs w:val="24"/>
+          <w:lang w:bidi="fa-IR"/>
+        </w:rPr>
+        <w:t>test</w:t>
+      </w:r>
+      <w:r>
+        <w:rPr>
+          <w:rFonts w:hint="cs"/>
+          <w:b/>
+          <w:bCs/>
+          <w:color w:val="44546A" w:themeColor="text2"/>
+          <w:sz w:val="22"/>
+          <w:szCs w:val="24"/>
+          <w:rtl/>
+          <w:lang w:bidi="fa-IR"/>
+        </w:rPr>
+        <w:t xml:space="preserve"> و </w:t>
+      </w:r>
+      <w:r>
+        <w:rPr>
+          <w:b/>
+          <w:bCs/>
+          <w:color w:val="44546A" w:themeColor="text2"/>
+          <w:sz w:val="22"/>
+          <w:szCs w:val="24"/>
+          <w:lang w:bidi="fa-IR"/>
+        </w:rPr>
+        <w:t>train</w:t>
+      </w:r>
+      <w:r>
+        <w:rPr>
+          <w:rFonts w:hint="cs"/>
+          <w:b/>
+          <w:bCs/>
+          <w:color w:val="44546A" w:themeColor="text2"/>
+          <w:sz w:val="22"/>
+          <w:szCs w:val="24"/>
+          <w:rtl/>
+          <w:lang w:bidi="fa-IR"/>
+        </w:rPr>
+        <w:t xml:space="preserve"> ساخته‌شده شامل برچسب‌های هر </w:t>
+      </w:r>
+      <w:r>
+        <w:rPr>
+          <w:b/>
+          <w:bCs/>
+          <w:color w:val="44546A" w:themeColor="text2"/>
+          <w:sz w:val="22"/>
+          <w:szCs w:val="24"/>
+          <w:lang w:bidi="fa-IR"/>
+        </w:rPr>
+        <w:t>transcript</w:t>
+      </w:r>
+      <w:r>
+        <w:rPr>
+          <w:rFonts w:hint="cs"/>
+          <w:b/>
+          <w:bCs/>
+          <w:color w:val="44546A" w:themeColor="text2"/>
+          <w:sz w:val="22"/>
+          <w:szCs w:val="24"/>
+          <w:rtl/>
+          <w:lang w:bidi="fa-IR"/>
+        </w:rPr>
+        <w:t xml:space="preserve"> و متن آن</w:t>
+      </w:r>
     </w:p>
     <w:p>
       <w:pPr>
@@ -1587,12 +1748,14 @@
         </w:rPr>
         <w:t xml:space="preserve">در بدنه‌ی اصلی کد با استفاده از تابع </w:t>
       </w:r>
+      <w:proofErr w:type="spellStart"/>
       <w:r>
         <w:rPr>
           <w:lang w:bidi="fa-IR"/>
         </w:rPr>
         <w:t>train_test_split</w:t>
       </w:r>
+      <w:proofErr w:type="spellEnd"/>
       <w:r>
         <w:rPr>
           <w:rFonts w:hint="cs"/>
@@ -1601,12 +1764,14 @@
         </w:rPr>
         <w:t xml:space="preserve"> از کتابخانه </w:t>
       </w:r>
+      <w:proofErr w:type="spellStart"/>
       <w:r>
         <w:rPr>
           <w:lang w:bidi="fa-IR"/>
         </w:rPr>
         <w:t>sklearn</w:t>
       </w:r>
+      <w:proofErr w:type="spellEnd"/>
       <w:r>
         <w:rPr>
           <w:rFonts w:hint="cs"/>
@@ -1643,12 +1808,14 @@
         </w:rPr>
         <w:t xml:space="preserve"> تقسیم شدند. سپس با استفاده از تابع </w:t>
       </w:r>
+      <w:proofErr w:type="spellStart"/>
       <w:r>
         <w:rPr>
           <w:lang w:bidi="fa-IR"/>
         </w:rPr>
         <w:t>save_transcript_with_labels</w:t>
       </w:r>
+      <w:proofErr w:type="spellEnd"/>
       <w:r>
         <w:rPr>
           <w:rFonts w:hint="cs"/>
@@ -1689,6 +1856,7 @@
     <w:p>
       <w:pPr>
         <w:rPr>
+          <w:rFonts w:hint="cs"/>
           <w:rtl/>
           <w:lang w:bidi="fa-IR"/>
         </w:rPr>
@@ -1701,12 +1869,14 @@
         </w:rPr>
         <w:t xml:space="preserve">سپس با استفاده از تابع </w:t>
       </w:r>
+      <w:proofErr w:type="spellStart"/>
       <w:r>
         <w:rPr>
           <w:lang w:bidi="fa-IR"/>
         </w:rPr>
         <w:t>train_supervised</w:t>
       </w:r>
+      <w:proofErr w:type="spellEnd"/>
       <w:r>
         <w:rPr>
           <w:rFonts w:hint="cs"/>
@@ -1715,12 +1885,14 @@
         </w:rPr>
         <w:t xml:space="preserve"> از کتابخانه </w:t>
       </w:r>
+      <w:proofErr w:type="spellStart"/>
       <w:r>
         <w:rPr>
           <w:lang w:bidi="fa-IR"/>
         </w:rPr>
         <w:t>FastText</w:t>
       </w:r>
+      <w:proofErr w:type="spellEnd"/>
       <w:r>
         <w:rPr>
           <w:rFonts w:hint="cs"/>
@@ -1759,12 +1931,14 @@
         </w:rPr>
         <w:t xml:space="preserve"> برابر با ۱.۲۵، </w:t>
       </w:r>
+      <w:proofErr w:type="spellStart"/>
       <w:r>
         <w:rPr>
           <w:lang w:bidi="fa-IR"/>
         </w:rPr>
         <w:t>ngram</w:t>
       </w:r>
+      <w:proofErr w:type="spellEnd"/>
       <w:r>
         <w:rPr>
           <w:rFonts w:hint="cs"/>
@@ -1789,6 +1963,7 @@
         </w:rPr>
         <w:t xml:space="preserve"> برابر با ۵۰۰۰ مدل‌ آموزش دیده و ساخته می‌شود. سپس مدل را با نام </w:t>
       </w:r>
+      <w:proofErr w:type="spellStart"/>
       <w:r>
         <w:rPr>
           <w:lang w:bidi="fa-IR"/>
@@ -1801,6 +1976,7 @@
         </w:rPr>
         <w:t>.bin</w:t>
       </w:r>
+      <w:proofErr w:type="spellEnd"/>
       <w:r>
         <w:rPr>
           <w:rFonts w:hint="cs"/>
@@ -1808,6 +1984,56 @@
           <w:lang w:bidi="fa-IR"/>
         </w:rPr>
         <w:t xml:space="preserve"> ذخیره می‌نماییم تا در آینده بتوان آن را بارگیری نمود و استفاده کرد.</w:t>
+      </w:r>
+      <w:r>
+        <w:rPr>
+          <w:rFonts w:hint="cs"/>
+          <w:rtl/>
+          <w:lang w:bidi="fa-IR"/>
+        </w:rPr>
+        <w:t xml:space="preserve"> مقدار </w:t>
+      </w:r>
+      <w:r>
+        <w:rPr>
+          <w:lang w:bidi="fa-IR"/>
+        </w:rPr>
+        <w:t>K</w:t>
+      </w:r>
+      <w:r>
+        <w:rPr>
+          <w:rFonts w:hint="cs"/>
+          <w:rtl/>
+          <w:lang w:bidi="fa-IR"/>
+        </w:rPr>
+        <w:t xml:space="preserve"> در بخش </w:t>
+      </w:r>
+      <w:r>
+        <w:rPr>
+          <w:lang w:bidi="fa-IR"/>
+        </w:rPr>
+        <w:t>test</w:t>
+      </w:r>
+      <w:r>
+        <w:rPr>
+          <w:rFonts w:hint="cs"/>
+          <w:rtl/>
+          <w:lang w:bidi="fa-IR"/>
+        </w:rPr>
+        <w:t xml:space="preserve"> و </w:t>
+      </w:r>
+      <w:r>
+        <w:rPr>
+          <w:lang w:bidi="fa-IR"/>
+        </w:rPr>
+        <w:t>predict</w:t>
+      </w:r>
+      <w:r>
+        <w:rPr>
+          <w:rFonts w:hint="cs"/>
+          <w:rtl/>
+          <w:lang w:bidi="fa-IR"/>
+        </w:rPr>
+        <w:t xml:space="preserve"> بیانگر تعداد برچسب‌های درخواستی از مدل جهت پیشبینی است.</w:t>
       </w:r>
     </w:p>
     <w:p>
@@ -1967,12 +2193,14 @@
         </w:rPr>
         <w:t xml:space="preserve">، </w:t>
       </w:r>
+      <w:proofErr w:type="spellStart"/>
       <w:r>
         <w:rPr>
           <w:lang w:bidi="fa-IR"/>
         </w:rPr>
         <w:t>bannana</w:t>
       </w:r>
+      <w:proofErr w:type="spellEnd"/>
       <w:r>
         <w:rPr>
           <w:rFonts w:hint="cs"/>
@@ -2014,7 +2242,29 @@
           <w:szCs w:val="21"/>
           <w:shd w:val="clear" w:color="auto" w:fill="FFFFFF"/>
         </w:rPr>
-        <w:t>We currently have enough fossil fuels to progressively transition off of them, says climate campaigner Tzeporah Berman, but the industry continues to expand oil, gas and coal production and exploration. With searing passion and unflinching nerve, Berman reveals the delusions keeping true progress from being made -- and offers a realistic path forward: the Fossil Fuel Non-Proliferation Treaty.</w:t>
+        <w:t xml:space="preserve">We currently have enough fossil fuels to progressively transition off of them, says climate campaigner </w:t>
+      </w:r>
+      <w:proofErr w:type="spellStart"/>
+      <w:r>
+        <w:rPr>
+          <w:rFonts w:ascii="Arial" w:hAnsi="Arial" w:cs="Arial"/>
+          <w:color w:val="000000"/>
+          <w:sz w:val="21"/>
+          <w:szCs w:val="21"/>
+          <w:shd w:val="clear" w:color="auto" w:fill="FFFFFF"/>
+        </w:rPr>
+        <w:t>Tzeporah</w:t>
+      </w:r>
+      <w:proofErr w:type="spellEnd"/>
+      <w:r>
+        <w:rPr>
+          <w:rFonts w:ascii="Arial" w:hAnsi="Arial" w:cs="Arial"/>
+          <w:color w:val="000000"/>
+          <w:sz w:val="21"/>
+          <w:szCs w:val="21"/>
+          <w:shd w:val="clear" w:color="auto" w:fill="FFFFFF"/>
+        </w:rPr>
+        <w:t xml:space="preserve"> Berman, but the industry continues to expand oil, gas and coal production and exploration. With searing passion and unflinching nerve, Berman reveals the delusions keeping true progress from being made and offers a realistic path forward: the Fossil Fuel Non-Proliferation Treaty.</w:t>
       </w:r>
     </w:p>
     <w:p>
@@ -2094,6 +2344,8 @@
       <w:pPr>
         <w:jc w:val="center"/>
         <w:rPr>
+          <w:sz w:val="22"/>
+          <w:szCs w:val="24"/>
           <w:rtl/>
           <w:lang w:bidi="fa-IR"/>
         </w:rPr>
@@ -2104,8 +2356,8 @@
           <w:b/>
           <w:bCs/>
           <w:color w:val="44546A" w:themeColor="text2"/>
-          <w:sz w:val="22"/>
-          <w:szCs w:val="24"/>
+          <w:sz w:val="20"/>
+          <w:szCs w:val="22"/>
           <w:rtl/>
           <w:lang w:bidi="fa-IR"/>
         </w:rPr>
@@ -2116,8 +2368,8 @@
           <w:b/>
           <w:bCs/>
           <w:color w:val="44546A" w:themeColor="text2"/>
-          <w:sz w:val="22"/>
-          <w:szCs w:val="24"/>
+          <w:sz w:val="20"/>
+          <w:szCs w:val="22"/>
           <w:lang w:bidi="fa-IR"/>
         </w:rPr>
         <w:t>precision</w:t>
@@ -2128,8 +2380,8 @@
           <w:b/>
           <w:bCs/>
           <w:color w:val="44546A" w:themeColor="text2"/>
-          <w:sz w:val="22"/>
-          <w:szCs w:val="24"/>
+          <w:sz w:val="20"/>
+          <w:szCs w:val="22"/>
           <w:rtl/>
           <w:lang w:bidi="fa-IR"/>
         </w:rPr>
@@ -2140,8 +2392,8 @@
           <w:b/>
           <w:bCs/>
           <w:color w:val="44546A" w:themeColor="text2"/>
-          <w:sz w:val="22"/>
-          <w:szCs w:val="24"/>
+          <w:sz w:val="20"/>
+          <w:szCs w:val="22"/>
           <w:lang w:bidi="fa-IR"/>
         </w:rPr>
         <w:t>recall</w:t>
@@ -2152,8 +2404,8 @@
           <w:b/>
           <w:bCs/>
           <w:color w:val="44546A" w:themeColor="text2"/>
-          <w:sz w:val="22"/>
-          <w:szCs w:val="24"/>
+          <w:sz w:val="20"/>
+          <w:szCs w:val="22"/>
           <w:rtl/>
           <w:lang w:bidi="fa-IR"/>
         </w:rPr>
@@ -2165,8 +2417,8 @@
           <w:b/>
           <w:bCs/>
           <w:color w:val="44546A" w:themeColor="text2"/>
-          <w:sz w:val="22"/>
-          <w:szCs w:val="24"/>
+          <w:sz w:val="20"/>
+          <w:szCs w:val="22"/>
           <w:rtl/>
           <w:lang w:bidi="fa-IR"/>
         </w:rPr>
@@ -2177,11 +2429,11 @@
           <w:b/>
           <w:bCs/>
           <w:color w:val="44546A" w:themeColor="text2"/>
-          <w:sz w:val="22"/>
-          <w:szCs w:val="24"/>
-          <w:lang w:bidi="fa-IR"/>
-        </w:rPr>
-        <w:t>precision</w:t>
+          <w:sz w:val="20"/>
+          <w:szCs w:val="22"/>
+          <w:lang w:bidi="fa-IR"/>
+        </w:rPr>
+        <w:t>k=10</w:t>
       </w:r>
       <w:r>
         <w:rPr>
@@ -2189,32 +2441,69 @@
           <w:b/>
           <w:bCs/>
           <w:color w:val="44546A" w:themeColor="text2"/>
-          <w:sz w:val="22"/>
-          <w:szCs w:val="24"/>
-          <w:rtl/>
-          <w:lang w:bidi="fa-IR"/>
-        </w:rPr>
-        <w:t xml:space="preserve"> برابر با ۷۳ درصد و </w:t>
-      </w:r>
-      <w:r>
-        <w:rPr>
+          <w:sz w:val="20"/>
+          <w:szCs w:val="22"/>
+          <w:rtl/>
+          <w:lang w:bidi="fa-IR"/>
+        </w:rPr>
+        <w:t>)</w:t>
+      </w:r>
+      <w:r>
+        <w:rPr>
+          <w:rFonts w:hint="cs"/>
           <w:b/>
           <w:bCs/>
           <w:color w:val="44546A" w:themeColor="text2"/>
-          <w:sz w:val="22"/>
-          <w:szCs w:val="24"/>
-          <w:lang w:bidi="fa-IR"/>
-        </w:rPr>
-        <w:t>recall</w:t>
-      </w:r>
-      <w:r>
-        <w:rPr>
-          <w:rFonts w:hint="cs"/>
+          <w:sz w:val="20"/>
+          <w:szCs w:val="22"/>
+          <w:rtl/>
+          <w:lang w:bidi="fa-IR"/>
+        </w:rPr>
+        <w:t xml:space="preserve"> (</w:t>
+      </w:r>
+      <w:r>
+        <w:rPr>
           <w:b/>
           <w:bCs/>
           <w:color w:val="44546A" w:themeColor="text2"/>
-          <w:sz w:val="22"/>
-          <w:szCs w:val="24"/>
+          <w:sz w:val="20"/>
+          <w:szCs w:val="22"/>
+          <w:lang w:bidi="fa-IR"/>
+        </w:rPr>
+        <w:t>precision</w:t>
+      </w:r>
+      <w:r>
+        <w:rPr>
+          <w:rFonts w:hint="cs"/>
+          <w:b/>
+          <w:bCs/>
+          <w:color w:val="44546A" w:themeColor="text2"/>
+          <w:sz w:val="20"/>
+          <w:szCs w:val="22"/>
+          <w:rtl/>
+          <w:lang w:bidi="fa-IR"/>
+        </w:rPr>
+        <w:t xml:space="preserve"> برابر با ۷۳ درصد و </w:t>
+      </w:r>
+      <w:r>
+        <w:rPr>
+          <w:b/>
+          <w:bCs/>
+          <w:color w:val="44546A" w:themeColor="text2"/>
+          <w:sz w:val="20"/>
+          <w:szCs w:val="22"/>
+          <w:lang w:bidi="fa-IR"/>
+        </w:rPr>
+        <w:t>recall</w:t>
+      </w:r>
+      <w:r>
+        <w:rPr>
+          <w:rFonts w:hint="cs"/>
+          <w:b/>
+          <w:bCs/>
+          <w:color w:val="44546A" w:themeColor="text2"/>
+          <w:sz w:val="20"/>
+          <w:szCs w:val="22"/>
           <w:rtl/>
           <w:lang w:bidi="fa-IR"/>
         </w:rPr>
@@ -2758,7 +3047,7 @@
   <w:style w:type="paragraph" w:default="1" w:styleId="Normal">
     <w:name w:val="Normal"/>
     <w:qFormat/>
-    <w:rsid w:val="0023016D"/>
+    <w:rsid w:val="00417873"/>
     <w:pPr>
       <w:bidi/>
       <w:jc w:val="both"/>

</xml_diff>